<commit_message>
Updated the bugs document
</commit_message>
<xml_diff>
--- a/COMPARC Project #2/BUGS AND ERRORS.docx
+++ b/COMPARC Project #2/BUGS AND ERRORS.docx
@@ -18,6 +18,14 @@
         <w:spacing w:line="240" w:lineRule="auto"/>
       </w:pPr>
       <w:r>
+        <w:t>&lt;FIXED&gt;</w:t>
+      </w:r>
+    </w:p>
+    <w:p>
+      <w:pPr>
+        <w:spacing w:line="240" w:lineRule="auto"/>
+      </w:pPr>
+      <w:r>
         <w:t>- When there is an empty /n after a valid instruction, the program crashes (null pointer exception)</w:t>
       </w:r>
     </w:p>
@@ -61,6 +69,14 @@
         <w:spacing w:line="240" w:lineRule="auto"/>
       </w:pPr>
       <w:r>
+        <w:t>&lt;FIXED&gt;</w:t>
+      </w:r>
+    </w:p>
+    <w:p>
+      <w:pPr>
+        <w:spacing w:line="240" w:lineRule="auto"/>
+      </w:pPr>
+      <w:r>
         <w:t>- When there is an empty space</w:t>
       </w:r>
       <w:r>
@@ -114,6 +130,16 @@
       <w:r>
         <w:t>DSUBU R0,R0,R0</w:t>
       </w:r>
+    </w:p>
+    <w:p>
+      <w:pPr>
+        <w:spacing w:line="240" w:lineRule="auto"/>
+      </w:pPr>
+    </w:p>
+    <w:p>
+      <w:pPr>
+        <w:spacing w:line="240" w:lineRule="auto"/>
+      </w:pPr>
     </w:p>
     <w:sectPr>
       <w:pgSz w:w="12240" w:h="15840"/>

</xml_diff>